<commit_message>
Format product back log, add to meeting accomplishments
</commit_message>
<xml_diff>
--- a/developmentArtifacts/project2meetingLog.docx
+++ b/developmentArtifacts/project2meetingLog.docx
@@ -4,15 +4,94 @@
   <w:body>
     <w:p>
       <w:pPr>
-        <w:rPr>
-          <w:b/>
-        </w:rPr>
-      </w:pPr>
-      <w:r>
+        <w:jc w:val="center"/>
         <w:rPr>
           <w:b/>
           <w:u w:val="single"/>
         </w:rPr>
+      </w:pPr>
+      <w:r>
+        <w:rPr>
+          <w:b/>
+          <w:u w:val="single"/>
+        </w:rPr>
+        <w:t>Project 2</w:t>
+      </w:r>
+      <w:r>
+        <w:rPr>
+          <w:b/>
+          <w:u w:val="single"/>
+        </w:rPr>
+        <w:t xml:space="preserve"> Meeting Log</w:t>
+      </w:r>
+    </w:p>
+    <w:p>
+      <w:pPr>
+        <w:jc w:val="center"/>
+        <w:rPr>
+          <w:b/>
+        </w:rPr>
+      </w:pPr>
+      <w:r>
+        <w:rPr>
+          <w:b/>
+        </w:rPr>
+        <w:t>Varun</w:t>
+      </w:r>
+      <w:r>
+        <w:rPr>
+          <w:b/>
+        </w:rPr>
+        <w:t xml:space="preserve"> Chadha, Justin </w:t>
+      </w:r>
+      <w:proofErr w:type="spellStart"/>
+      <w:r>
+        <w:rPr>
+          <w:b/>
+        </w:rPr>
+        <w:t>Roderman</w:t>
+      </w:r>
+      <w:proofErr w:type="spellEnd"/>
+      <w:r>
+        <w:rPr>
+          <w:b/>
+        </w:rPr>
+        <w:t xml:space="preserve">, Noah </w:t>
+      </w:r>
+      <w:proofErr w:type="spellStart"/>
+      <w:r>
+        <w:rPr>
+          <w:b/>
+        </w:rPr>
+        <w:t>Brabec</w:t>
+      </w:r>
+      <w:proofErr w:type="spellEnd"/>
+      <w:r>
+        <w:rPr>
+          <w:b/>
+        </w:rPr>
+        <w:t>, Harrison Luo, Alex Kunz</w:t>
+      </w:r>
+    </w:p>
+    <w:p>
+      <w:pPr>
+        <w:rPr>
+          <w:b/>
+          <w:u w:val="single"/>
+        </w:rPr>
+      </w:pPr>
+    </w:p>
+    <w:p>
+      <w:pPr>
+        <w:rPr>
+          <w:b/>
+        </w:rPr>
+      </w:pPr>
+      <w:r>
+        <w:rPr>
+          <w:b/>
+          <w:u w:val="single"/>
+        </w:rPr>
         <w:t>Key:</w:t>
       </w:r>
       <w:r>
@@ -87,6 +166,13 @@
         </w:rPr>
         <w:t xml:space="preserve"> by the next meeting</w:t>
       </w:r>
+    </w:p>
+    <w:p>
+      <w:pPr>
+        <w:rPr>
+          <w:b/>
+        </w:rPr>
+      </w:pPr>
     </w:p>
     <w:p>
       <w:pPr>
@@ -129,26 +215,14 @@
           <w:ilvl w:val="0"/>
           <w:numId w:val="1"/>
         </w:numPr>
-        <w:rPr>
-          <w:b/>
-        </w:rPr>
-      </w:pPr>
-      <w:r>
-        <w:rPr>
-          <w:b/>
-        </w:rPr>
+      </w:pPr>
+      <w:r>
         <w:t>Discussed things to implement and each feature</w:t>
       </w:r>
       <w:r>
-        <w:rPr>
-          <w:b/>
-        </w:rPr>
         <w:t>’</w:t>
       </w:r>
       <w:r>
-        <w:rPr>
-          <w:b/>
-        </w:rPr>
         <w:t>s priority</w:t>
       </w:r>
     </w:p>
@@ -159,14 +233,8 @@
           <w:ilvl w:val="1"/>
           <w:numId w:val="1"/>
         </w:numPr>
-        <w:rPr>
-          <w:b/>
-        </w:rPr>
-      </w:pPr>
-      <w:r>
-        <w:rPr>
-          <w:b/>
-        </w:rPr>
+      </w:pPr>
+      <w:r>
         <w:t>See project backlog</w:t>
       </w:r>
     </w:p>
@@ -177,14 +245,8 @@
           <w:ilvl w:val="0"/>
           <w:numId w:val="1"/>
         </w:numPr>
-        <w:rPr>
-          <w:b/>
-        </w:rPr>
-      </w:pPr>
-      <w:r>
-        <w:rPr>
-          <w:b/>
-        </w:rPr>
+      </w:pPr>
+      <w:r>
         <w:t>Plan breakdown of teams</w:t>
       </w:r>
     </w:p>
@@ -195,14 +257,8 @@
           <w:ilvl w:val="1"/>
           <w:numId w:val="1"/>
         </w:numPr>
-        <w:rPr>
-          <w:b/>
-        </w:rPr>
-      </w:pPr>
-      <w:r>
-        <w:rPr>
-          <w:b/>
-        </w:rPr>
+      </w:pPr>
+      <w:r>
         <w:t>Varun and Alex on data storage first, UI later</w:t>
       </w:r>
     </w:p>
@@ -213,14 +269,8 @@
           <w:ilvl w:val="1"/>
           <w:numId w:val="1"/>
         </w:numPr>
-        <w:rPr>
-          <w:b/>
-        </w:rPr>
-      </w:pPr>
-      <w:r>
-        <w:rPr>
-          <w:b/>
-        </w:rPr>
+      </w:pPr>
+      <w:r>
         <w:t>Noah, Justin and Harry on functionality</w:t>
       </w:r>
     </w:p>
@@ -231,14 +281,8 @@
           <w:ilvl w:val="0"/>
           <w:numId w:val="1"/>
         </w:numPr>
-        <w:rPr>
-          <w:b/>
-        </w:rPr>
-      </w:pPr>
-      <w:r>
-        <w:rPr>
-          <w:b/>
-        </w:rPr>
+      </w:pPr>
+      <w:r>
         <w:t>Tasks:</w:t>
       </w:r>
     </w:p>
@@ -249,21 +293,14 @@
           <w:ilvl w:val="1"/>
           <w:numId w:val="1"/>
         </w:numPr>
-        <w:rPr>
-          <w:b/>
-        </w:rPr>
-      </w:pPr>
-      <w:r>
-        <w:rPr>
-          <w:b/>
+      </w:pPr>
+      <w:r>
+        <w:rPr>
           <w:highlight w:val="yellow"/>
         </w:rPr>
         <w:t>Read up on JavaScript</w:t>
       </w:r>
       <w:r>
-        <w:rPr>
-          <w:b/>
-        </w:rPr>
         <w:t xml:space="preserve"> </w:t>
       </w:r>
     </w:p>
@@ -274,16 +311,24 @@
           <w:ilvl w:val="1"/>
           <w:numId w:val="1"/>
         </w:numPr>
-        <w:rPr>
-          <w:b/>
-        </w:rPr>
-      </w:pPr>
-      <w:r>
-        <w:rPr>
-          <w:b/>
+      </w:pPr>
+      <w:r>
+        <w:rPr>
           <w:highlight w:val="yellow"/>
         </w:rPr>
-        <w:t>View events</w:t>
+        <w:t xml:space="preserve">View </w:t>
+      </w:r>
+      <w:r>
+        <w:rPr>
+          <w:highlight w:val="yellow"/>
+        </w:rPr>
+        <w:t>events</w:t>
+      </w:r>
+      <w:r>
+        <w:rPr>
+          <w:highlight w:val="yellow"/>
+        </w:rPr>
+        <w:t xml:space="preserve"> implementation</w:t>
       </w:r>
     </w:p>
     <w:p>
@@ -299,7 +344,6 @@
       </w:pPr>
       <w:r>
         <w:rPr>
-          <w:b/>
           <w:highlight w:val="yellow"/>
         </w:rPr>
         <w:t>Attendees being allowed to select times admin didn’t offer</w:t>
@@ -332,14 +376,8 @@
           <w:ilvl w:val="0"/>
           <w:numId w:val="2"/>
         </w:numPr>
-        <w:rPr>
-          <w:b/>
-        </w:rPr>
-      </w:pPr>
-      <w:r>
-        <w:rPr>
-          <w:b/>
-        </w:rPr>
+      </w:pPr>
+      <w:r>
         <w:t>Continuation of last meetings planning</w:t>
       </w:r>
     </w:p>
@@ -350,14 +388,8 @@
           <w:ilvl w:val="0"/>
           <w:numId w:val="2"/>
         </w:numPr>
-        <w:rPr>
-          <w:b/>
-        </w:rPr>
-      </w:pPr>
-      <w:r>
-        <w:rPr>
-          <w:b/>
-        </w:rPr>
+      </w:pPr>
+      <w:r>
         <w:t>Move Harry to frontend after seeing his fantastic Lab 3 websites</w:t>
       </w:r>
     </w:p>
@@ -368,14 +400,8 @@
           <w:ilvl w:val="0"/>
           <w:numId w:val="2"/>
         </w:numPr>
-        <w:rPr>
-          <w:b/>
-        </w:rPr>
-      </w:pPr>
-      <w:r>
-        <w:rPr>
-          <w:b/>
-        </w:rPr>
+      </w:pPr>
+      <w:r>
         <w:t>Tasks:</w:t>
       </w:r>
     </w:p>
@@ -386,20 +412,15 @@
           <w:ilvl w:val="1"/>
           <w:numId w:val="2"/>
         </w:numPr>
-        <w:rPr>
-          <w:b/>
-        </w:rPr>
-      </w:pPr>
-      <w:r>
-        <w:rPr>
-          <w:b/>
+      </w:pPr>
+      <w:r>
+        <w:rPr>
           <w:highlight w:val="green"/>
         </w:rPr>
-        <w:t>S</w:t>
-      </w:r>
-      <w:r>
-        <w:rPr>
-          <w:b/>
+        <w:t>Plan meeting to s</w:t>
+      </w:r>
+      <w:r>
+        <w:rPr>
           <w:highlight w:val="green"/>
         </w:rPr>
         <w:t>tart implementing together on Sunday, 2/25/18</w:t>
@@ -438,14 +459,8 @@
           <w:ilvl w:val="0"/>
           <w:numId w:val="3"/>
         </w:numPr>
-        <w:rPr>
-          <w:b/>
-        </w:rPr>
-      </w:pPr>
-      <w:r>
-        <w:rPr>
-          <w:b/>
-        </w:rPr>
+      </w:pPr>
+      <w:r>
         <w:t>Discuss further breakdown of code base and necessary requirements</w:t>
       </w:r>
     </w:p>
@@ -456,14 +471,8 @@
           <w:ilvl w:val="1"/>
           <w:numId w:val="3"/>
         </w:numPr>
-        <w:rPr>
-          <w:b/>
-        </w:rPr>
-      </w:pPr>
-      <w:r>
-        <w:rPr>
-          <w:b/>
-        </w:rPr>
+      </w:pPr>
+      <w:r>
         <w:t>Getting rid of unnecessary files in the code base</w:t>
       </w:r>
     </w:p>
@@ -474,32 +483,18 @@
           <w:ilvl w:val="1"/>
           <w:numId w:val="3"/>
         </w:numPr>
-        <w:rPr>
-          <w:b/>
-        </w:rPr>
-      </w:pPr>
-      <w:r>
-        <w:rPr>
-          <w:b/>
-        </w:rPr>
+      </w:pPr>
+      <w:r>
+        <w:lastRenderedPageBreak/>
         <w:t>Varun shows</w:t>
       </w:r>
       <w:r>
-        <w:rPr>
-          <w:b/>
-        </w:rPr>
         <w:t xml:space="preserve"> us how to store information i</w:t>
       </w:r>
       <w:r>
-        <w:rPr>
-          <w:b/>
-        </w:rPr>
         <w:t>n Google S</w:t>
       </w:r>
       <w:r>
-        <w:rPr>
-          <w:b/>
-        </w:rPr>
         <w:t>heets</w:t>
       </w:r>
     </w:p>
@@ -510,14 +505,8 @@
           <w:ilvl w:val="0"/>
           <w:numId w:val="3"/>
         </w:numPr>
-        <w:rPr>
-          <w:b/>
-        </w:rPr>
-      </w:pPr>
-      <w:r>
-        <w:rPr>
-          <w:b/>
-        </w:rPr>
+      </w:pPr>
+      <w:r>
         <w:t>Tasks:</w:t>
       </w:r>
     </w:p>
@@ -528,29 +517,84 @@
           <w:ilvl w:val="1"/>
           <w:numId w:val="3"/>
         </w:numPr>
-        <w:rPr>
-          <w:b/>
-        </w:rPr>
-      </w:pPr>
-      <w:r>
-        <w:rPr>
-          <w:b/>
+      </w:pPr>
+      <w:r>
+        <w:rPr>
           <w:highlight w:val="yellow"/>
         </w:rPr>
         <w:t xml:space="preserve">Rework </w:t>
       </w:r>
       <w:r>
         <w:rPr>
-          <w:b/>
           <w:highlight w:val="yellow"/>
         </w:rPr>
-        <w:t>the backend</w:t>
-      </w:r>
-      <w:r>
-        <w:rPr>
-          <w:b/>
-        </w:rPr>
-        <w:t xml:space="preserve"> </w:t>
+        <w:t xml:space="preserve">the </w:t>
+      </w:r>
+      <w:r>
+        <w:rPr>
+          <w:highlight w:val="yellow"/>
+        </w:rPr>
+        <w:t xml:space="preserve">backend </w:t>
+      </w:r>
+      <w:r>
+        <w:rPr>
+          <w:highlight w:val="yellow"/>
+        </w:rPr>
+        <w:t>(Varun, Harrison and Justin)</w:t>
+      </w:r>
+    </w:p>
+    <w:p>
+      <w:pPr>
+        <w:pStyle w:val="ListParagraph"/>
+        <w:numPr>
+          <w:ilvl w:val="2"/>
+          <w:numId w:val="3"/>
+        </w:numPr>
+      </w:pPr>
+      <w:r>
+        <w:rPr>
+          <w:highlight w:val="yellow"/>
+        </w:rPr>
+        <w:t xml:space="preserve">Loading </w:t>
+      </w:r>
+      <w:r>
+        <w:rPr>
+          <w:highlight w:val="yellow"/>
+        </w:rPr>
+        <w:t>user</w:t>
+      </w:r>
+      <w:r>
+        <w:rPr>
+          <w:highlight w:val="yellow"/>
+        </w:rPr>
+        <w:t xml:space="preserve"> (Varun)</w:t>
+      </w:r>
+    </w:p>
+    <w:p>
+      <w:pPr>
+        <w:pStyle w:val="ListParagraph"/>
+        <w:numPr>
+          <w:ilvl w:val="2"/>
+          <w:numId w:val="3"/>
+        </w:numPr>
+      </w:pPr>
+      <w:r>
+        <w:rPr>
+          <w:highlight w:val="green"/>
+        </w:rPr>
+        <w:t xml:space="preserve">Create </w:t>
+      </w:r>
+      <w:r>
+        <w:rPr>
+          <w:highlight w:val="green"/>
+        </w:rPr>
+        <w:t>event</w:t>
+      </w:r>
+      <w:r>
+        <w:rPr>
+          <w:highlight w:val="green"/>
+        </w:rPr>
+        <w:t xml:space="preserve"> (Justin)</w:t>
       </w:r>
     </w:p>
     <w:p>
@@ -560,22 +604,24 @@
           <w:ilvl w:val="1"/>
           <w:numId w:val="3"/>
         </w:numPr>
-        <w:rPr>
-          <w:b/>
-        </w:rPr>
-      </w:pPr>
-      <w:r>
-        <w:rPr>
-          <w:b/>
+      </w:pPr>
+      <w:r>
+        <w:rPr>
           <w:highlight w:val="green"/>
         </w:rPr>
-        <w:t>Get rid of unnecessary files</w:t>
-      </w:r>
-      <w:r>
-        <w:rPr>
-          <w:b/>
-        </w:rPr>
-        <w:t xml:space="preserve"> </w:t>
+        <w:t xml:space="preserve">Get rid of unnecessary </w:t>
+      </w:r>
+      <w:r>
+        <w:rPr>
+          <w:highlight w:val="green"/>
+        </w:rPr>
+        <w:t xml:space="preserve">files </w:t>
+      </w:r>
+      <w:r>
+        <w:rPr>
+          <w:highlight w:val="green"/>
+        </w:rPr>
+        <w:t>(Noah)</w:t>
       </w:r>
     </w:p>
     <w:p>
@@ -585,22 +631,14 @@
           <w:ilvl w:val="1"/>
           <w:numId w:val="3"/>
         </w:numPr>
-        <w:rPr>
-          <w:b/>
-        </w:rPr>
-      </w:pPr>
-      <w:r>
-        <w:rPr>
-          <w:b/>
+      </w:pPr>
+      <w:r>
+        <w:rPr>
           <w:highlight w:val="yellow"/>
         </w:rPr>
-        <w:lastRenderedPageBreak/>
         <w:t>Refactor the frontend</w:t>
       </w:r>
       <w:r>
-        <w:rPr>
-          <w:b/>
-        </w:rPr>
         <w:t xml:space="preserve"> </w:t>
       </w:r>
     </w:p>
@@ -611,19 +649,27 @@
           <w:ilvl w:val="2"/>
           <w:numId w:val="3"/>
         </w:numPr>
-        <w:rPr>
-          <w:b/>
-        </w:rPr>
-      </w:pPr>
-      <w:r>
-        <w:rPr>
-          <w:b/>
+      </w:pPr>
+      <w:r>
+        <w:rPr>
           <w:highlight w:val="green"/>
         </w:rPr>
-        <w:t>Implement time selector</w:t>
+        <w:t xml:space="preserve">Implement time </w:t>
       </w:r>
       <w:bookmarkStart w:id="0" w:name="_GoBack"/>
       <w:bookmarkEnd w:id="0"/>
+      <w:r>
+        <w:rPr>
+          <w:highlight w:val="green"/>
+        </w:rPr>
+        <w:t>selector</w:t>
+      </w:r>
+      <w:r>
+        <w:rPr>
+          <w:highlight w:val="green"/>
+        </w:rPr>
+        <w:t xml:space="preserve"> (Justin)</w:t>
+      </w:r>
     </w:p>
     <w:p>
       <w:pPr>
@@ -632,23 +678,45 @@
           <w:ilvl w:val="1"/>
           <w:numId w:val="3"/>
         </w:numPr>
-        <w:rPr>
-          <w:b/>
-        </w:rPr>
-      </w:pPr>
-      <w:r>
-        <w:rPr>
-          <w:b/>
+      </w:pPr>
+      <w:r>
+        <w:rPr>
           <w:highlight w:val="yellow"/>
         </w:rPr>
         <w:t>Create</w:t>
       </w:r>
       <w:r>
         <w:rPr>
-          <w:b/>
           <w:highlight w:val="yellow"/>
         </w:rPr>
         <w:t xml:space="preserve"> login page</w:t>
+      </w:r>
+    </w:p>
+    <w:p>
+      <w:pPr>
+        <w:pStyle w:val="ListParagraph"/>
+        <w:numPr>
+          <w:ilvl w:val="1"/>
+          <w:numId w:val="3"/>
+        </w:numPr>
+      </w:pPr>
+      <w:r>
+        <w:rPr>
+          <w:highlight w:val="green"/>
+        </w:rPr>
+        <w:t xml:space="preserve">Finish review of previous team’s code </w:t>
+      </w:r>
+      <w:r>
+        <w:rPr>
+          <w:highlight w:val="green"/>
+        </w:rPr>
+        <w:t>base</w:t>
+      </w:r>
+      <w:r>
+        <w:rPr>
+          <w:highlight w:val="green"/>
+        </w:rPr>
+        <w:t xml:space="preserve"> (Alex and Noah)</w:t>
       </w:r>
     </w:p>
     <w:sectPr>
@@ -1411,6 +1479,7 @@
   <w:style w:type="character" w:default="1" w:styleId="DefaultParagraphFont">
     <w:name w:val="Default Paragraph Font"/>
     <w:uiPriority w:val="1"/>
+    <w:semiHidden/>
     <w:unhideWhenUsed/>
   </w:style>
   <w:style w:type="table" w:default="1" w:styleId="TableNormal">

</xml_diff>